<commit_message>
fix Az2 report and change readme
</commit_message>
<xml_diff>
--- a/Az2/Report/CA-Lab_Report2.docx
+++ b/Az2/Report/CA-Lab_Report2.docx
@@ -368,29 +368,7 @@
           <w:rtl/>
           <w:lang w:bidi="fa-IR"/>
         </w:rPr>
-        <w:t xml:space="preserve">سعید </w:t>
-      </w:r>
-      <w:proofErr w:type="spellStart"/>
-      <w:r>
-        <w:rPr>
-          <w:rFonts w:cs="B Nazanin" w:hint="cs"/>
-          <w:sz w:val="28"/>
-          <w:szCs w:val="28"/>
-          <w:rtl/>
-          <w:lang w:bidi="fa-IR"/>
-        </w:rPr>
-        <w:t>فراتی</w:t>
-      </w:r>
-      <w:proofErr w:type="spellEnd"/>
-      <w:r>
-        <w:rPr>
-          <w:rFonts w:cs="B Nazanin" w:hint="cs"/>
-          <w:sz w:val="28"/>
-          <w:szCs w:val="28"/>
-          <w:rtl/>
-          <w:lang w:bidi="fa-IR"/>
-        </w:rPr>
-        <w:t xml:space="preserve"> کاشانی  </w:t>
+        <w:t xml:space="preserve">سعید فراتی کاشانی  </w:t>
       </w:r>
       <w:r>
         <w:rPr>
@@ -1683,6 +1661,17 @@
             </w:r>
             <w:r>
               <w:rPr>
+                <w:rStyle w:val="Hyperlink"/>
+                <w:rFonts w:cs="B Nazanin"/>
+                <w:b/>
+                <w:bCs/>
+                <w:noProof/>
+                <w:lang w:bidi="fa-IR"/>
+              </w:rPr>
+              <w:t>t</w:t>
+            </w:r>
+            <w:r>
+              <w:rPr>
                 <w:rFonts w:cs="B Nazanin"/>
                 <w:b/>
                 <w:bCs/>
@@ -1893,7 +1882,7 @@
         <w:ind w:firstLine="720"/>
         <w:jc w:val="both"/>
         <w:rPr>
-          <w:rFonts w:cs="Calibri" w:hint="cs"/>
+          <w:rFonts w:cs="Calibri"/>
           <w:sz w:val="28"/>
           <w:szCs w:val="28"/>
           <w:rtl/>
@@ -1928,29 +1917,7 @@
           <w:rtl/>
           <w:lang w:bidi="fa-IR"/>
         </w:rPr>
-        <w:t xml:space="preserve">از تعدادی </w:t>
-      </w:r>
-      <w:proofErr w:type="spellStart"/>
-      <w:r>
-        <w:rPr>
-          <w:rFonts w:cs="B Nazanin" w:hint="cs"/>
-          <w:sz w:val="28"/>
-          <w:szCs w:val="28"/>
-          <w:rtl/>
-          <w:lang w:bidi="fa-IR"/>
-        </w:rPr>
-        <w:t>جمع‌کننده‌ی</w:t>
-      </w:r>
-      <w:proofErr w:type="spellEnd"/>
-      <w:r>
-        <w:rPr>
-          <w:rFonts w:cs="B Nazanin" w:hint="cs"/>
-          <w:sz w:val="28"/>
-          <w:szCs w:val="28"/>
-          <w:rtl/>
-          <w:lang w:bidi="fa-IR"/>
-        </w:rPr>
-        <w:t xml:space="preserve"> ۲  بیتی معمولی و </w:t>
+        <w:t xml:space="preserve">از تعدادی جمع‌کننده‌ی ۲  بیتی معمولی و </w:t>
       </w:r>
       <w:r>
         <w:rPr>
@@ -1995,7 +1962,7 @@
       <w:pPr>
         <w:pStyle w:val="head2"/>
         <w:rPr>
-          <w:rFonts w:ascii="Calibri" w:hAnsi="Calibri" w:cs="Calibri" w:hint="cs"/>
+          <w:rFonts w:ascii="Calibri" w:hAnsi="Calibri" w:cs="Calibri"/>
           <w:sz w:val="24"/>
           <w:szCs w:val="24"/>
           <w:rtl/>
@@ -2054,18 +2021,17 @@
           <w:rtl/>
           <w:lang w:bidi="fa-IR"/>
         </w:rPr>
-        <w:t xml:space="preserve"> ج</w:t>
+        <w:t xml:space="preserve"> جمع‌کننده‌ی دوبیتی با ارزش کمتر را به جمع‌کننده‌ی با ارزش بالاتر به عنوان </w:t>
       </w:r>
       <w:proofErr w:type="spellStart"/>
       <w:r>
         <w:rPr>
-          <w:rFonts w:cs="B Nazanin" w:hint="cs"/>
-          <w:sz w:val="28"/>
-          <w:szCs w:val="28"/>
-          <w:rtl/>
-          <w:lang w:bidi="fa-IR"/>
-        </w:rPr>
-        <w:t>مع‌کننده‌ی</w:t>
+          <w:rFonts w:cs="B Nazanin"/>
+          <w:sz w:val="28"/>
+          <w:szCs w:val="28"/>
+          <w:lang w:bidi="fa-IR"/>
+        </w:rPr>
+        <w:t>cin</w:t>
       </w:r>
       <w:proofErr w:type="spellEnd"/>
       <w:r>
@@ -2076,357 +2042,138 @@
           <w:rtl/>
           <w:lang w:bidi="fa-IR"/>
         </w:rPr>
+        <w:t xml:space="preserve"> ورودی می‌دهیم. این یعنی تاخیر خروجی به اندازه‌ی مجموع تاخیر تمام جمع‌کننده‌های دوبیتی است. در </w:t>
+      </w:r>
+      <w:r>
+        <w:rPr>
+          <w:rFonts w:cs="B Nazanin"/>
+          <w:sz w:val="28"/>
+          <w:szCs w:val="28"/>
+          <w:lang w:bidi="fa-IR"/>
+        </w:rPr>
+        <w:t>carry select adder</w:t>
+      </w:r>
+      <w:r>
+        <w:rPr>
+          <w:rFonts w:cs="B Nazanin" w:hint="cs"/>
+          <w:sz w:val="28"/>
+          <w:szCs w:val="28"/>
+          <w:rtl/>
+          <w:lang w:bidi="fa-IR"/>
+        </w:rPr>
+        <w:t xml:space="preserve"> این تاخیر کاهش می‌یابد زیرا جمع</w:t>
+      </w:r>
+      <w:r>
+        <w:rPr>
+          <w:rFonts w:cs="B Nazanin" w:hint="cs"/>
+          <w:sz w:val="28"/>
+          <w:szCs w:val="28"/>
+          <w:rtl/>
+          <w:lang w:bidi="fa-IR"/>
+        </w:rPr>
+        <w:t xml:space="preserve"> ارقام</w:t>
+      </w:r>
+      <w:r>
+        <w:rPr>
+          <w:rFonts w:cs="B Nazanin" w:hint="cs"/>
+          <w:sz w:val="28"/>
+          <w:szCs w:val="28"/>
+          <w:rtl/>
+          <w:lang w:bidi="fa-IR"/>
+        </w:rPr>
+        <w:t xml:space="preserve"> با ارزش بالاتر را یک بار با </w:t>
+      </w:r>
+      <w:proofErr w:type="spellStart"/>
+      <w:r>
+        <w:rPr>
+          <w:rFonts w:cs="B Nazanin"/>
+          <w:sz w:val="28"/>
+          <w:szCs w:val="28"/>
+          <w:lang w:bidi="fa-IR"/>
+        </w:rPr>
+        <w:t>cin</w:t>
+      </w:r>
+      <w:proofErr w:type="spellEnd"/>
+      <w:r>
+        <w:rPr>
+          <w:rFonts w:cs="B Nazanin"/>
+          <w:sz w:val="28"/>
+          <w:szCs w:val="28"/>
+          <w:lang w:bidi="fa-IR"/>
+        </w:rPr>
+        <w:t xml:space="preserve"> = 1</w:t>
+      </w:r>
+      <w:r>
+        <w:rPr>
+          <w:rFonts w:cs="B Nazanin" w:hint="cs"/>
+          <w:sz w:val="28"/>
+          <w:szCs w:val="28"/>
+          <w:rtl/>
+          <w:lang w:bidi="fa-IR"/>
+        </w:rPr>
+        <w:t xml:space="preserve"> و یک بار با </w:t>
+      </w:r>
+      <w:proofErr w:type="spellStart"/>
+      <w:r>
+        <w:rPr>
+          <w:rFonts w:cs="B Nazanin"/>
+          <w:sz w:val="28"/>
+          <w:szCs w:val="28"/>
+          <w:lang w:bidi="fa-IR"/>
+        </w:rPr>
+        <w:t>cin</w:t>
+      </w:r>
+      <w:proofErr w:type="spellEnd"/>
+      <w:r>
+        <w:rPr>
+          <w:rFonts w:cs="B Nazanin"/>
+          <w:sz w:val="28"/>
+          <w:szCs w:val="28"/>
+          <w:lang w:bidi="fa-IR"/>
+        </w:rPr>
+        <w:t xml:space="preserve"> = 0</w:t>
+      </w:r>
+      <w:r>
+        <w:rPr>
+          <w:rFonts w:cs="B Nazanin" w:hint="cs"/>
+          <w:sz w:val="28"/>
+          <w:szCs w:val="28"/>
+          <w:rtl/>
+          <w:lang w:bidi="fa-IR"/>
+        </w:rPr>
+        <w:t xml:space="preserve"> (دو جمع‌کننده‌ی مجزا) محاسبه می‌کنیم و با آماده شدن خروجی </w:t>
+      </w:r>
+      <w:r>
+        <w:rPr>
+          <w:rFonts w:cs="B Nazanin" w:hint="cs"/>
+          <w:sz w:val="28"/>
+          <w:szCs w:val="28"/>
+          <w:rtl/>
+          <w:lang w:bidi="fa-IR"/>
+        </w:rPr>
+        <w:t xml:space="preserve">جمع ارقام با ارزش پایین‌تر، با توجه به </w:t>
+      </w:r>
+      <w:proofErr w:type="spellStart"/>
+      <w:r>
+        <w:rPr>
+          <w:rFonts w:cs="B Nazanin"/>
+          <w:sz w:val="28"/>
+          <w:szCs w:val="28"/>
+          <w:lang w:bidi="fa-IR"/>
+        </w:rPr>
+        <w:t>cout</w:t>
+      </w:r>
+      <w:proofErr w:type="spellEnd"/>
+      <w:r>
+        <w:rPr>
+          <w:rFonts w:cs="B Nazanin" w:hint="cs"/>
+          <w:sz w:val="28"/>
+          <w:szCs w:val="28"/>
+          <w:rtl/>
+          <w:lang w:bidi="fa-IR"/>
+        </w:rPr>
         <w:t xml:space="preserve"> </w:t>
       </w:r>
-      <w:proofErr w:type="spellStart"/>
-      <w:r>
-        <w:rPr>
-          <w:rFonts w:cs="B Nazanin" w:hint="cs"/>
-          <w:sz w:val="28"/>
-          <w:szCs w:val="28"/>
-          <w:rtl/>
-          <w:lang w:bidi="fa-IR"/>
-        </w:rPr>
-        <w:t>دوبیتی</w:t>
-      </w:r>
-      <w:proofErr w:type="spellEnd"/>
-      <w:r>
-        <w:rPr>
-          <w:rFonts w:cs="B Nazanin" w:hint="cs"/>
-          <w:sz w:val="28"/>
-          <w:szCs w:val="28"/>
-          <w:rtl/>
-          <w:lang w:bidi="fa-IR"/>
-        </w:rPr>
-        <w:t xml:space="preserve"> با ارزش کمتر را به </w:t>
-      </w:r>
-      <w:proofErr w:type="spellStart"/>
-      <w:r>
-        <w:rPr>
-          <w:rFonts w:cs="B Nazanin" w:hint="cs"/>
-          <w:sz w:val="28"/>
-          <w:szCs w:val="28"/>
-          <w:rtl/>
-          <w:lang w:bidi="fa-IR"/>
-        </w:rPr>
-        <w:t>جمع‌کننده‌ی</w:t>
-      </w:r>
-      <w:proofErr w:type="spellEnd"/>
-      <w:r>
-        <w:rPr>
-          <w:rFonts w:cs="B Nazanin" w:hint="cs"/>
-          <w:sz w:val="28"/>
-          <w:szCs w:val="28"/>
-          <w:rtl/>
-          <w:lang w:bidi="fa-IR"/>
-        </w:rPr>
-        <w:t xml:space="preserve"> با ارزش بالاتر به عنوان </w:t>
-      </w:r>
-      <w:proofErr w:type="spellStart"/>
-      <w:r>
-        <w:rPr>
-          <w:rFonts w:cs="B Nazanin"/>
-          <w:sz w:val="28"/>
-          <w:szCs w:val="28"/>
-          <w:lang w:bidi="fa-IR"/>
-        </w:rPr>
-        <w:t>cin</w:t>
-      </w:r>
-      <w:proofErr w:type="spellEnd"/>
-      <w:r>
-        <w:rPr>
-          <w:rFonts w:cs="B Nazanin" w:hint="cs"/>
-          <w:sz w:val="28"/>
-          <w:szCs w:val="28"/>
-          <w:rtl/>
-          <w:lang w:bidi="fa-IR"/>
-        </w:rPr>
-        <w:t xml:space="preserve"> ورودی </w:t>
-      </w:r>
-      <w:proofErr w:type="spellStart"/>
-      <w:r>
-        <w:rPr>
-          <w:rFonts w:cs="B Nazanin" w:hint="cs"/>
-          <w:sz w:val="28"/>
-          <w:szCs w:val="28"/>
-          <w:rtl/>
-          <w:lang w:bidi="fa-IR"/>
-        </w:rPr>
-        <w:t>می‌دهیم</w:t>
-      </w:r>
-      <w:proofErr w:type="spellEnd"/>
-      <w:r>
-        <w:rPr>
-          <w:rFonts w:cs="B Nazanin" w:hint="cs"/>
-          <w:sz w:val="28"/>
-          <w:szCs w:val="28"/>
-          <w:rtl/>
-          <w:lang w:bidi="fa-IR"/>
-        </w:rPr>
-        <w:t xml:space="preserve">. این یعنی تاخیر خروجی به </w:t>
-      </w:r>
-      <w:proofErr w:type="spellStart"/>
-      <w:r>
-        <w:rPr>
-          <w:rFonts w:cs="B Nazanin" w:hint="cs"/>
-          <w:sz w:val="28"/>
-          <w:szCs w:val="28"/>
-          <w:rtl/>
-          <w:lang w:bidi="fa-IR"/>
-        </w:rPr>
-        <w:t>اندازه‌ی</w:t>
-      </w:r>
-      <w:proofErr w:type="spellEnd"/>
-      <w:r>
-        <w:rPr>
-          <w:rFonts w:cs="B Nazanin" w:hint="cs"/>
-          <w:sz w:val="28"/>
-          <w:szCs w:val="28"/>
-          <w:rtl/>
-          <w:lang w:bidi="fa-IR"/>
-        </w:rPr>
-        <w:t xml:space="preserve"> مجموع تاخیر تمام </w:t>
-      </w:r>
-      <w:proofErr w:type="spellStart"/>
-      <w:r>
-        <w:rPr>
-          <w:rFonts w:cs="B Nazanin" w:hint="cs"/>
-          <w:sz w:val="28"/>
-          <w:szCs w:val="28"/>
-          <w:rtl/>
-          <w:lang w:bidi="fa-IR"/>
-        </w:rPr>
-        <w:t>جمع‌کننده‌های</w:t>
-      </w:r>
-      <w:proofErr w:type="spellEnd"/>
-      <w:r>
-        <w:rPr>
-          <w:rFonts w:cs="B Nazanin" w:hint="cs"/>
-          <w:sz w:val="28"/>
-          <w:szCs w:val="28"/>
-          <w:rtl/>
-          <w:lang w:bidi="fa-IR"/>
-        </w:rPr>
-        <w:t xml:space="preserve"> </w:t>
-      </w:r>
-      <w:proofErr w:type="spellStart"/>
-      <w:r>
-        <w:rPr>
-          <w:rFonts w:cs="B Nazanin" w:hint="cs"/>
-          <w:sz w:val="28"/>
-          <w:szCs w:val="28"/>
-          <w:rtl/>
-          <w:lang w:bidi="fa-IR"/>
-        </w:rPr>
-        <w:t>دوبیتی</w:t>
-      </w:r>
-      <w:proofErr w:type="spellEnd"/>
-      <w:r>
-        <w:rPr>
-          <w:rFonts w:cs="B Nazanin" w:hint="cs"/>
-          <w:sz w:val="28"/>
-          <w:szCs w:val="28"/>
-          <w:rtl/>
-          <w:lang w:bidi="fa-IR"/>
-        </w:rPr>
-        <w:t xml:space="preserve"> است. در </w:t>
-      </w:r>
-      <w:r>
-        <w:rPr>
-          <w:rFonts w:cs="B Nazanin"/>
-          <w:sz w:val="28"/>
-          <w:szCs w:val="28"/>
-          <w:lang w:bidi="fa-IR"/>
-        </w:rPr>
-        <w:t>carry select adder</w:t>
-      </w:r>
-      <w:r>
-        <w:rPr>
-          <w:rFonts w:cs="B Nazanin" w:hint="cs"/>
-          <w:sz w:val="28"/>
-          <w:szCs w:val="28"/>
-          <w:rtl/>
-          <w:lang w:bidi="fa-IR"/>
-        </w:rPr>
-        <w:t xml:space="preserve"> این تاخیر کاهش </w:t>
-      </w:r>
-      <w:proofErr w:type="spellStart"/>
-      <w:r>
-        <w:rPr>
-          <w:rFonts w:cs="B Nazanin" w:hint="cs"/>
-          <w:sz w:val="28"/>
-          <w:szCs w:val="28"/>
-          <w:rtl/>
-          <w:lang w:bidi="fa-IR"/>
-        </w:rPr>
-        <w:t>می‌یابد</w:t>
-      </w:r>
-      <w:proofErr w:type="spellEnd"/>
-      <w:r>
-        <w:rPr>
-          <w:rFonts w:cs="B Nazanin" w:hint="cs"/>
-          <w:sz w:val="28"/>
-          <w:szCs w:val="28"/>
-          <w:rtl/>
-          <w:lang w:bidi="fa-IR"/>
-        </w:rPr>
-        <w:t xml:space="preserve"> زیرا جمع</w:t>
-      </w:r>
-      <w:r>
-        <w:rPr>
-          <w:rFonts w:cs="B Nazanin" w:hint="cs"/>
-          <w:sz w:val="28"/>
-          <w:szCs w:val="28"/>
-          <w:rtl/>
-          <w:lang w:bidi="fa-IR"/>
-        </w:rPr>
-        <w:t xml:space="preserve"> ارقام</w:t>
-      </w:r>
-      <w:r>
-        <w:rPr>
-          <w:rFonts w:cs="B Nazanin" w:hint="cs"/>
-          <w:sz w:val="28"/>
-          <w:szCs w:val="28"/>
-          <w:rtl/>
-          <w:lang w:bidi="fa-IR"/>
-        </w:rPr>
-        <w:t xml:space="preserve"> با ارزش بالاتر را یک بار با </w:t>
-      </w:r>
-      <w:proofErr w:type="spellStart"/>
-      <w:r>
-        <w:rPr>
-          <w:rFonts w:cs="B Nazanin"/>
-          <w:sz w:val="28"/>
-          <w:szCs w:val="28"/>
-          <w:lang w:bidi="fa-IR"/>
-        </w:rPr>
-        <w:t>cin</w:t>
-      </w:r>
-      <w:proofErr w:type="spellEnd"/>
-      <w:r>
-        <w:rPr>
-          <w:rFonts w:cs="B Nazanin"/>
-          <w:sz w:val="28"/>
-          <w:szCs w:val="28"/>
-          <w:lang w:bidi="fa-IR"/>
-        </w:rPr>
-        <w:t xml:space="preserve"> = 1</w:t>
-      </w:r>
-      <w:r>
-        <w:rPr>
-          <w:rFonts w:cs="B Nazanin" w:hint="cs"/>
-          <w:sz w:val="28"/>
-          <w:szCs w:val="28"/>
-          <w:rtl/>
-          <w:lang w:bidi="fa-IR"/>
-        </w:rPr>
-        <w:t xml:space="preserve"> و یک بار با </w:t>
-      </w:r>
-      <w:proofErr w:type="spellStart"/>
-      <w:r>
-        <w:rPr>
-          <w:rFonts w:cs="B Nazanin"/>
-          <w:sz w:val="28"/>
-          <w:szCs w:val="28"/>
-          <w:lang w:bidi="fa-IR"/>
-        </w:rPr>
-        <w:t>cin</w:t>
-      </w:r>
-      <w:proofErr w:type="spellEnd"/>
-      <w:r>
-        <w:rPr>
-          <w:rFonts w:cs="B Nazanin"/>
-          <w:sz w:val="28"/>
-          <w:szCs w:val="28"/>
-          <w:lang w:bidi="fa-IR"/>
-        </w:rPr>
-        <w:t xml:space="preserve"> = 0</w:t>
-      </w:r>
-      <w:r>
-        <w:rPr>
-          <w:rFonts w:cs="B Nazanin" w:hint="cs"/>
-          <w:sz w:val="28"/>
-          <w:szCs w:val="28"/>
-          <w:rtl/>
-          <w:lang w:bidi="fa-IR"/>
-        </w:rPr>
-        <w:t xml:space="preserve"> (دو </w:t>
-      </w:r>
-      <w:proofErr w:type="spellStart"/>
-      <w:r>
-        <w:rPr>
-          <w:rFonts w:cs="B Nazanin" w:hint="cs"/>
-          <w:sz w:val="28"/>
-          <w:szCs w:val="28"/>
-          <w:rtl/>
-          <w:lang w:bidi="fa-IR"/>
-        </w:rPr>
-        <w:t>جمع‌کننده‌ی</w:t>
-      </w:r>
-      <w:proofErr w:type="spellEnd"/>
-      <w:r>
-        <w:rPr>
-          <w:rFonts w:cs="B Nazanin" w:hint="cs"/>
-          <w:sz w:val="28"/>
-          <w:szCs w:val="28"/>
-          <w:rtl/>
-          <w:lang w:bidi="fa-IR"/>
-        </w:rPr>
-        <w:t xml:space="preserve"> مجزا) محاسبه می‌کنیم و با آماده شدن خروجی </w:t>
-      </w:r>
-      <w:r>
-        <w:rPr>
-          <w:rFonts w:cs="B Nazanin" w:hint="cs"/>
-          <w:sz w:val="28"/>
-          <w:szCs w:val="28"/>
-          <w:rtl/>
-          <w:lang w:bidi="fa-IR"/>
-        </w:rPr>
-        <w:t xml:space="preserve">جمع ارقام با ارزش </w:t>
-      </w:r>
-      <w:proofErr w:type="spellStart"/>
-      <w:r>
-        <w:rPr>
-          <w:rFonts w:cs="B Nazanin" w:hint="cs"/>
-          <w:sz w:val="28"/>
-          <w:szCs w:val="28"/>
-          <w:rtl/>
-          <w:lang w:bidi="fa-IR"/>
-        </w:rPr>
-        <w:t>پایین‌تر</w:t>
-      </w:r>
-      <w:proofErr w:type="spellEnd"/>
-      <w:r>
-        <w:rPr>
-          <w:rFonts w:cs="B Nazanin" w:hint="cs"/>
-          <w:sz w:val="28"/>
-          <w:szCs w:val="28"/>
-          <w:rtl/>
-          <w:lang w:bidi="fa-IR"/>
-        </w:rPr>
-        <w:t xml:space="preserve">، با توجه به </w:t>
-      </w:r>
-      <w:proofErr w:type="spellStart"/>
-      <w:r>
-        <w:rPr>
-          <w:rFonts w:cs="B Nazanin"/>
-          <w:sz w:val="28"/>
-          <w:szCs w:val="28"/>
-          <w:lang w:bidi="fa-IR"/>
-        </w:rPr>
-        <w:t>cout</w:t>
-      </w:r>
-      <w:proofErr w:type="spellEnd"/>
-      <w:r>
-        <w:rPr>
-          <w:rFonts w:cs="B Nazanin" w:hint="cs"/>
-          <w:sz w:val="28"/>
-          <w:szCs w:val="28"/>
-          <w:rtl/>
-          <w:lang w:bidi="fa-IR"/>
-        </w:rPr>
-        <w:t xml:space="preserve"> </w:t>
-      </w:r>
       <w:r>
         <w:rPr>
           <w:rFonts w:cs="B Nazanin" w:hint="cs"/>
@@ -2447,59 +2194,25 @@
         </w:rPr>
         <w:t xml:space="preserve">از بین </w:t>
       </w:r>
-      <w:proofErr w:type="spellStart"/>
-      <w:r>
-        <w:rPr>
-          <w:rFonts w:cs="B Nazanin" w:hint="cs"/>
-          <w:sz w:val="28"/>
-          <w:szCs w:val="28"/>
-          <w:rtl/>
-          <w:lang w:bidi="fa-IR"/>
-        </w:rPr>
-        <w:t>خروجی‌های</w:t>
-      </w:r>
-      <w:proofErr w:type="spellEnd"/>
-      <w:r>
-        <w:rPr>
-          <w:rFonts w:cs="B Nazanin" w:hint="cs"/>
-          <w:sz w:val="28"/>
-          <w:szCs w:val="28"/>
-          <w:rtl/>
-          <w:lang w:bidi="fa-IR"/>
-        </w:rPr>
-        <w:t xml:space="preserve"> </w:t>
-      </w:r>
-      <w:proofErr w:type="spellStart"/>
-      <w:r>
-        <w:rPr>
-          <w:rFonts w:cs="B Nazanin" w:hint="cs"/>
-          <w:sz w:val="28"/>
-          <w:szCs w:val="28"/>
-          <w:rtl/>
-          <w:lang w:bidi="fa-IR"/>
-        </w:rPr>
-        <w:t>دوجمع‌کننده‌</w:t>
-      </w:r>
-      <w:r>
-        <w:rPr>
-          <w:rFonts w:cs="B Nazanin" w:hint="cs"/>
-          <w:sz w:val="28"/>
-          <w:szCs w:val="28"/>
-          <w:rtl/>
-          <w:lang w:bidi="fa-IR"/>
-        </w:rPr>
-        <w:t>ی</w:t>
-      </w:r>
-      <w:proofErr w:type="spellEnd"/>
-      <w:r>
-        <w:rPr>
-          <w:rFonts w:cs="B Nazanin" w:hint="cs"/>
-          <w:sz w:val="28"/>
-          <w:szCs w:val="28"/>
-          <w:rtl/>
-          <w:lang w:bidi="fa-IR"/>
-        </w:rPr>
-        <w:t xml:space="preserve"> با ارزش بالاتر</w:t>
+      <w:r>
+        <w:rPr>
+          <w:rFonts w:cs="B Nazanin" w:hint="cs"/>
+          <w:sz w:val="28"/>
+          <w:szCs w:val="28"/>
+          <w:rtl/>
+          <w:lang w:bidi="fa-IR"/>
+        </w:rPr>
+        <w:t>خروجی‌های دوجمع‌کننده‌</w:t>
+      </w:r>
+      <w:r>
+        <w:rPr>
+          <w:rFonts w:cs="B Nazanin" w:hint="cs"/>
+          <w:sz w:val="28"/>
+          <w:szCs w:val="28"/>
+          <w:rtl/>
+          <w:lang w:bidi="fa-IR"/>
+        </w:rPr>
+        <w:t>ی با ارزش بالاتر</w:t>
       </w:r>
       <w:r>
         <w:rPr>
@@ -2578,6 +2291,7 @@
       <w:r>
         <w:rPr>
           <w:rFonts w:cs="B Nazanin"/>
+          <w:noProof/>
           <w:sz w:val="28"/>
           <w:szCs w:val="28"/>
           <w:rtl/>
@@ -2633,7 +2347,7 @@
         <w:bidi/>
         <w:jc w:val="center"/>
         <w:rPr>
-          <w:rFonts w:cs="B Nazanin" w:hint="cs"/>
+          <w:rFonts w:cs="B Nazanin"/>
           <w:sz w:val="28"/>
           <w:szCs w:val="28"/>
           <w:rtl/>
@@ -2766,17 +2480,8 @@
           <w:rtl/>
         </w:rPr>
         <w:lastRenderedPageBreak/>
-        <w:t xml:space="preserve">پیاده‌سازی مدار در </w:t>
-      </w:r>
-      <w:proofErr w:type="spellStart"/>
-      <w:r>
-        <w:rPr>
-          <w:rFonts w:cs="B Titr" w:hint="cs"/>
-          <w:rtl/>
-        </w:rPr>
-        <w:t>پروتئوس</w:t>
-      </w:r>
-      <w:proofErr w:type="spellEnd"/>
+        <w:t>پیاده‌سازی مدار در پروتئوس</w:t>
+      </w:r>
       <w:r>
         <w:rPr>
           <w:rFonts w:cs="B Titr" w:hint="cs"/>
@@ -2922,7 +2627,7 @@
         <w:bidi/>
         <w:ind w:firstLine="360"/>
         <w:rPr>
-          <w:rFonts w:cs="B Nazanin" w:hint="cs"/>
+          <w:rFonts w:cs="B Nazanin"/>
           <w:sz w:val="28"/>
           <w:szCs w:val="28"/>
           <w:rtl/>
@@ -2958,73 +2663,7 @@
           <w:rtl/>
           <w:lang w:bidi="fa-IR"/>
         </w:rPr>
-        <w:t xml:space="preserve"> دو عدد </w:t>
-      </w:r>
-      <w:proofErr w:type="spellStart"/>
-      <w:r>
-        <w:rPr>
-          <w:rFonts w:cs="B Nazanin" w:hint="cs"/>
-          <w:sz w:val="28"/>
-          <w:szCs w:val="28"/>
-          <w:rtl/>
-          <w:lang w:bidi="fa-IR"/>
-        </w:rPr>
-        <w:t>دوبیتی</w:t>
-      </w:r>
-      <w:proofErr w:type="spellEnd"/>
-      <w:r>
-        <w:rPr>
-          <w:rFonts w:cs="B Nazanin" w:hint="cs"/>
-          <w:sz w:val="28"/>
-          <w:szCs w:val="28"/>
-          <w:rtl/>
-          <w:lang w:bidi="fa-IR"/>
-        </w:rPr>
-        <w:t xml:space="preserve"> و یک بیت نقلی را ورودی گرفته و یک عدد دو بیتی (جمع </w:t>
-      </w:r>
-      <w:proofErr w:type="spellStart"/>
-      <w:r>
-        <w:rPr>
-          <w:rFonts w:cs="B Nazanin" w:hint="cs"/>
-          <w:sz w:val="28"/>
-          <w:szCs w:val="28"/>
-          <w:rtl/>
-          <w:lang w:bidi="fa-IR"/>
-        </w:rPr>
-        <w:t>ورودی‌ها</w:t>
-      </w:r>
-      <w:proofErr w:type="spellEnd"/>
-      <w:r>
-        <w:rPr>
-          <w:rFonts w:cs="B Nazanin" w:hint="cs"/>
-          <w:sz w:val="28"/>
-          <w:szCs w:val="28"/>
-          <w:rtl/>
-          <w:lang w:bidi="fa-IR"/>
-        </w:rPr>
-        <w:t xml:space="preserve">) و یک بیت نقلی را خروجی </w:t>
-      </w:r>
-      <w:proofErr w:type="spellStart"/>
-      <w:r>
-        <w:rPr>
-          <w:rFonts w:cs="B Nazanin" w:hint="cs"/>
-          <w:sz w:val="28"/>
-          <w:szCs w:val="28"/>
-          <w:rtl/>
-          <w:lang w:bidi="fa-IR"/>
-        </w:rPr>
-        <w:t>می‌دهد</w:t>
-      </w:r>
-      <w:proofErr w:type="spellEnd"/>
-      <w:r>
-        <w:rPr>
-          <w:rFonts w:cs="B Nazanin" w:hint="cs"/>
-          <w:sz w:val="28"/>
-          <w:szCs w:val="28"/>
-          <w:rtl/>
-          <w:lang w:bidi="fa-IR"/>
-        </w:rPr>
-        <w:t>.</w:t>
+        <w:t xml:space="preserve"> دو عدد دوبیتی و یک بیت نقلی را ورودی گرفته و یک عدد دو بیتی (جمع ورودی‌ها) و یک بیت نقلی را خروجی می‌دهد.</w:t>
       </w:r>
     </w:p>
     <w:p>
@@ -3141,73 +2780,7 @@
           <w:rtl/>
           <w:lang w:bidi="fa-IR"/>
         </w:rPr>
-        <w:t xml:space="preserve"> از </w:t>
-      </w:r>
-      <w:proofErr w:type="spellStart"/>
-      <w:r>
-        <w:rPr>
-          <w:rFonts w:cs="B Nazanin" w:hint="cs"/>
-          <w:sz w:val="28"/>
-          <w:szCs w:val="28"/>
-          <w:rtl/>
-          <w:lang w:bidi="fa-IR"/>
-        </w:rPr>
-        <w:t>هرمقدار</w:t>
-      </w:r>
-      <w:proofErr w:type="spellEnd"/>
-      <w:r>
-        <w:rPr>
-          <w:rFonts w:cs="B Nazanin" w:hint="cs"/>
-          <w:sz w:val="28"/>
-          <w:szCs w:val="28"/>
-          <w:rtl/>
-          <w:lang w:bidi="fa-IR"/>
-        </w:rPr>
-        <w:t xml:space="preserve"> </w:t>
-      </w:r>
-      <w:proofErr w:type="spellStart"/>
-      <w:r>
-        <w:rPr>
-          <w:rFonts w:cs="B Nazanin" w:hint="cs"/>
-          <w:sz w:val="28"/>
-          <w:szCs w:val="28"/>
-          <w:rtl/>
-          <w:lang w:bidi="fa-IR"/>
-        </w:rPr>
-        <w:t>دوبیتی</w:t>
-      </w:r>
-      <w:proofErr w:type="spellEnd"/>
-      <w:r>
-        <w:rPr>
-          <w:rFonts w:cs="B Nazanin" w:hint="cs"/>
-          <w:sz w:val="28"/>
-          <w:szCs w:val="28"/>
-          <w:rtl/>
-          <w:lang w:bidi="fa-IR"/>
-        </w:rPr>
-        <w:t xml:space="preserve"> یکی از </w:t>
-      </w:r>
-      <w:proofErr w:type="spellStart"/>
-      <w:r>
-        <w:rPr>
-          <w:rFonts w:cs="B Nazanin" w:hint="cs"/>
-          <w:sz w:val="28"/>
-          <w:szCs w:val="28"/>
-          <w:rtl/>
-          <w:lang w:bidi="fa-IR"/>
-        </w:rPr>
-        <w:t>بیت‌ها</w:t>
-      </w:r>
-      <w:proofErr w:type="spellEnd"/>
-      <w:r>
-        <w:rPr>
-          <w:rFonts w:cs="B Nazanin" w:hint="cs"/>
-          <w:sz w:val="28"/>
-          <w:szCs w:val="28"/>
-          <w:rtl/>
-          <w:lang w:bidi="fa-IR"/>
-        </w:rPr>
-        <w:t xml:space="preserve"> را انتخاب می‌کند. (یک بیت </w:t>
+        <w:t xml:space="preserve"> از هرمقدار دوبیتی یکی از بیت‌ها را انتخاب می‌کند. (یک بیت </w:t>
       </w:r>
       <w:r>
         <w:rPr>
@@ -3258,29 +2831,7 @@
           <w:rtl/>
           <w:lang w:bidi="fa-IR"/>
         </w:rPr>
-        <w:t xml:space="preserve">با توجه به فرم </w:t>
-      </w:r>
-      <w:proofErr w:type="spellStart"/>
-      <w:r>
-        <w:rPr>
-          <w:rFonts w:cs="B Nazanin" w:hint="cs"/>
-          <w:sz w:val="28"/>
-          <w:szCs w:val="28"/>
-          <w:rtl/>
-          <w:lang w:bidi="fa-IR"/>
-        </w:rPr>
-        <w:t>کلی‌ای</w:t>
-      </w:r>
-      <w:proofErr w:type="spellEnd"/>
-      <w:r>
-        <w:rPr>
-          <w:rFonts w:cs="B Nazanin" w:hint="cs"/>
-          <w:sz w:val="28"/>
-          <w:szCs w:val="28"/>
-          <w:rtl/>
-          <w:lang w:bidi="fa-IR"/>
-        </w:rPr>
-        <w:t xml:space="preserve"> که بالاتر برای مدار مشخص کردیم، پیاده‌سازی مدار به شکل زیر خواهد بود:</w:t>
+        <w:t>با توجه به فرم کلی‌ای که بالاتر برای مدار مشخص کردیم، پیاده‌سازی مدار به شکل زیر خواهد بود:</w:t>
       </w:r>
     </w:p>
     <w:p>
@@ -3292,6 +2843,7 @@
       <w:r>
         <w:rPr>
           <w:rFonts w:cs="B Nazanin"/>
+          <w:noProof/>
           <w:sz w:val="28"/>
           <w:szCs w:val="28"/>
           <w:rtl/>
@@ -3405,50 +2957,22 @@
           <w:rtl/>
           <w:lang w:bidi="fa-IR"/>
         </w:rPr>
-        <w:t xml:space="preserve">مدار </w:t>
-      </w:r>
-      <w:proofErr w:type="spellStart"/>
+        <w:t xml:space="preserve">مدار جمع‌کننده‌ی ۶ بیتی </w:t>
+      </w:r>
+      <w:r>
+        <w:rPr>
+          <w:lang w:bidi="fa-IR"/>
+        </w:rPr>
+        <w:t>carry select adder</w:t>
+      </w:r>
       <w:r>
         <w:rPr>
           <w:rFonts w:hint="cs"/>
           <w:rtl/>
           <w:lang w:bidi="fa-IR"/>
         </w:rPr>
-        <w:t>جمع‌کننده‌ی</w:t>
-      </w:r>
-      <w:proofErr w:type="spellEnd"/>
-      <w:r>
-        <w:rPr>
-          <w:rFonts w:hint="cs"/>
-          <w:rtl/>
-          <w:lang w:bidi="fa-IR"/>
-        </w:rPr>
-        <w:t xml:space="preserve"> ۶ بیتی </w:t>
-      </w:r>
-      <w:r>
-        <w:rPr>
-          <w:lang w:bidi="fa-IR"/>
-        </w:rPr>
-        <w:t>carry select adder</w:t>
-      </w:r>
-      <w:r>
-        <w:rPr>
-          <w:rFonts w:hint="cs"/>
-          <w:rtl/>
-          <w:lang w:bidi="fa-IR"/>
-        </w:rPr>
-        <w:t xml:space="preserve"> در </w:t>
-      </w:r>
-      <w:proofErr w:type="spellStart"/>
-      <w:r>
-        <w:rPr>
-          <w:rFonts w:hint="cs"/>
-          <w:rtl/>
-          <w:lang w:bidi="fa-IR"/>
-        </w:rPr>
-        <w:t>پروتئوس</w:t>
-      </w:r>
-      <w:proofErr w:type="spellEnd"/>
+        <w:t xml:space="preserve"> در پروتئوس</w:t>
+      </w:r>
     </w:p>
     <w:p>
       <w:pPr>
@@ -3463,7 +2987,7 @@
       <w:pPr>
         <w:pStyle w:val="head2"/>
         <w:rPr>
-          <w:rFonts w:ascii="Calibri" w:hAnsi="Calibri" w:cs="Calibri" w:hint="cs"/>
+          <w:rFonts w:ascii="Calibri" w:hAnsi="Calibri" w:cs="Calibri"/>
           <w:sz w:val="24"/>
           <w:szCs w:val="24"/>
           <w:rtl/>
@@ -3512,6 +3036,7 @@
       <w:r>
         <w:rPr>
           <w:rFonts w:cs="B Nazanin"/>
+          <w:noProof/>
           <w:sz w:val="28"/>
           <w:szCs w:val="28"/>
           <w:rtl/>
@@ -3858,7 +3383,7 @@
         <w:pStyle w:val="ListParagraph"/>
         <w:jc w:val="center"/>
         <w:rPr>
-          <w:rFonts w:cs="B Nazanin" w:hint="cs"/>
+          <w:rFonts w:cs="B Nazanin"/>
           <w:sz w:val="28"/>
           <w:szCs w:val="28"/>
           <w:rtl/>
@@ -4040,73 +3565,7 @@
           <w:rtl/>
           <w:lang w:bidi="fa-IR"/>
         </w:rPr>
-        <w:t xml:space="preserve">به دلیل کمبود تعداد </w:t>
-      </w:r>
-      <w:proofErr w:type="spellStart"/>
-      <w:r>
-        <w:rPr>
-          <w:rFonts w:cs="B Nazanin" w:hint="cs"/>
-          <w:sz w:val="28"/>
-          <w:szCs w:val="28"/>
-          <w:rtl/>
-          <w:lang w:bidi="fa-IR"/>
-        </w:rPr>
-        <w:t>جمع‌کننده‌ی</w:t>
-      </w:r>
-      <w:proofErr w:type="spellEnd"/>
-      <w:r>
-        <w:rPr>
-          <w:rFonts w:cs="B Nazanin" w:hint="cs"/>
-          <w:sz w:val="28"/>
-          <w:szCs w:val="28"/>
-          <w:rtl/>
-          <w:lang w:bidi="fa-IR"/>
-        </w:rPr>
-        <w:t xml:space="preserve"> </w:t>
-      </w:r>
-      <w:proofErr w:type="spellStart"/>
-      <w:r>
-        <w:rPr>
-          <w:rFonts w:cs="B Nazanin" w:hint="cs"/>
-          <w:sz w:val="28"/>
-          <w:szCs w:val="28"/>
-          <w:rtl/>
-          <w:lang w:bidi="fa-IR"/>
-        </w:rPr>
-        <w:t>دوبیتی</w:t>
-      </w:r>
-      <w:proofErr w:type="spellEnd"/>
-      <w:r>
-        <w:rPr>
-          <w:rFonts w:cs="B Nazanin" w:hint="cs"/>
-          <w:sz w:val="28"/>
-          <w:szCs w:val="28"/>
-          <w:rtl/>
-          <w:lang w:bidi="fa-IR"/>
-        </w:rPr>
-        <w:t xml:space="preserve"> از </w:t>
-      </w:r>
-      <w:proofErr w:type="spellStart"/>
-      <w:r>
-        <w:rPr>
-          <w:rFonts w:cs="B Nazanin" w:hint="cs"/>
-          <w:sz w:val="28"/>
-          <w:szCs w:val="28"/>
-          <w:rtl/>
-          <w:lang w:bidi="fa-IR"/>
-        </w:rPr>
-        <w:t>جمع‌کننده‌ی</w:t>
-      </w:r>
-      <w:proofErr w:type="spellEnd"/>
-      <w:r>
-        <w:rPr>
-          <w:rFonts w:cs="B Nazanin" w:hint="cs"/>
-          <w:sz w:val="28"/>
-          <w:szCs w:val="28"/>
-          <w:rtl/>
-          <w:lang w:bidi="fa-IR"/>
-        </w:rPr>
-        <w:t xml:space="preserve"> ۴بیتی به جای این تراشه استفاده کردیم. </w:t>
+        <w:t xml:space="preserve">به دلیل کمبود تعداد جمع‌کننده‌ی دوبیتی از جمع‌کننده‌ی ۴بیتی به جای این تراشه استفاده کردیم. </w:t>
       </w:r>
       <w:r>
         <w:rPr>
@@ -4118,7 +3577,6 @@
         </w:rPr>
         <w:t xml:space="preserve">برای این کار دو رقم پرارزش </w:t>
       </w:r>
-      <w:proofErr w:type="spellStart"/>
       <w:r>
         <w:rPr>
           <w:rFonts w:cs="B Nazanin" w:hint="cs"/>
@@ -4129,7 +3587,6 @@
         </w:rPr>
         <w:t>ورودی‌ها</w:t>
       </w:r>
-      <w:proofErr w:type="spellEnd"/>
       <w:r>
         <w:rPr>
           <w:rFonts w:cs="B Nazanin" w:hint="cs"/>
@@ -4202,29 +3659,7 @@
           <w:rtl/>
           <w:lang w:bidi="fa-IR"/>
         </w:rPr>
-        <w:t xml:space="preserve">خروجی مدار به </w:t>
-      </w:r>
-      <w:proofErr w:type="spellStart"/>
-      <w:r>
-        <w:rPr>
-          <w:rFonts w:cs="B Nazanin" w:hint="cs"/>
-          <w:sz w:val="28"/>
-          <w:szCs w:val="28"/>
-          <w:rtl/>
-          <w:lang w:bidi="fa-IR"/>
-        </w:rPr>
-        <w:t>وسیله‌ی</w:t>
-      </w:r>
-      <w:proofErr w:type="spellEnd"/>
-      <w:r>
-        <w:rPr>
-          <w:rFonts w:cs="B Nazanin" w:hint="cs"/>
-          <w:sz w:val="28"/>
-          <w:szCs w:val="28"/>
-          <w:rtl/>
-          <w:lang w:bidi="fa-IR"/>
-        </w:rPr>
-        <w:t xml:space="preserve"> </w:t>
+        <w:t xml:space="preserve">خروجی مدار به وسیله‌ی </w:t>
       </w:r>
       <w:r>
         <w:rPr>
@@ -4496,31 +3931,34 @@
           <w:rtl/>
           <w:lang w:bidi="fa-IR"/>
         </w:rPr>
-        <w:t xml:space="preserve">مدار </w:t>
-      </w:r>
-      <w:proofErr w:type="spellStart"/>
-      <w:r>
-        <w:rPr>
-          <w:rFonts w:hint="cs"/>
-          <w:rtl/>
-          <w:lang w:bidi="fa-IR"/>
-        </w:rPr>
-        <w:t>جمع‌کننده‌ی</w:t>
-      </w:r>
-      <w:proofErr w:type="spellEnd"/>
-      <w:r>
-        <w:rPr>
-          <w:rFonts w:hint="cs"/>
-          <w:rtl/>
-          <w:lang w:bidi="fa-IR"/>
-        </w:rPr>
-        <w:t xml:space="preserve"> ۶ بیتی </w:t>
+        <w:t xml:space="preserve">مدار جمع‌کننده‌ی ۶ بیتی </w:t>
       </w:r>
       <w:r>
         <w:rPr>
           <w:lang w:bidi="fa-IR"/>
         </w:rPr>
         <w:t>carry select adder</w:t>
+      </w:r>
+    </w:p>
+    <w:p>
+      <w:pPr>
+        <w:rPr>
+          <w:rFonts w:cs="B Nazanin"/>
+          <w:sz w:val="28"/>
+          <w:szCs w:val="28"/>
+          <w:rtl/>
+          <w:lang w:bidi="fa-IR"/>
+        </w:rPr>
+      </w:pPr>
+      <w:r>
+        <w:rPr>
+          <w:rFonts w:cs="B Nazanin"/>
+          <w:sz w:val="28"/>
+          <w:szCs w:val="28"/>
+          <w:rtl/>
+          <w:lang w:bidi="fa-IR"/>
+        </w:rPr>
+        <w:br w:type="page"/>
       </w:r>
     </w:p>
     <w:p>
@@ -4528,7 +3966,7 @@
         <w:bidi/>
         <w:ind w:firstLine="720"/>
         <w:rPr>
-          <w:rFonts w:cs="B Nazanin" w:hint="cs"/>
+          <w:rFonts w:cs="B Nazanin"/>
           <w:sz w:val="28"/>
           <w:szCs w:val="28"/>
           <w:lang w:bidi="fa-IR"/>
@@ -4539,6 +3977,7 @@
       <w:pPr>
         <w:pStyle w:val="head3"/>
         <w:rPr>
+          <w:rFonts w:ascii="Calibri" w:hAnsi="Calibri" w:cs="Calibri"/>
           <w:sz w:val="24"/>
           <w:szCs w:val="24"/>
         </w:rPr>
@@ -4602,44 +4041,34 @@
           <w:szCs w:val="24"/>
           <w:rtl/>
         </w:rPr>
-        <w:t>ی</w:t>
-      </w:r>
-      <w:r>
-        <w:rPr>
-          <w:rFonts w:hint="cs"/>
+        <w:t xml:space="preserve">ی </w:t>
+      </w:r>
+      <w:r>
+        <w:rPr>
           <w:sz w:val="24"/>
           <w:szCs w:val="24"/>
-          <w:rtl/>
-        </w:rPr>
-        <w:t xml:space="preserve"> </w:t>
-      </w:r>
-      <w:r>
-        <w:rPr>
+        </w:rPr>
+        <w:t xml:space="preserve"> Seven Segmen</w:t>
+      </w:r>
+      <w:bookmarkEnd w:id="8"/>
+      <w:r>
+        <w:rPr>
+          <w:rFonts w:ascii="Calibri" w:hAnsi="Calibri" w:cs="Calibri"/>
           <w:sz w:val="24"/>
           <w:szCs w:val="24"/>
         </w:rPr>
-        <w:t xml:space="preserve"> Seven </w:t>
-      </w:r>
-      <w:proofErr w:type="spellStart"/>
-      <w:r>
-        <w:rPr>
-          <w:sz w:val="24"/>
-          <w:szCs w:val="24"/>
-        </w:rPr>
-        <w:t>Segmen</w:t>
-      </w:r>
-      <w:bookmarkEnd w:id="8"/>
-      <w:proofErr w:type="spellEnd"/>
+        <w:t>t</w:t>
+      </w:r>
     </w:p>
     <w:p>
       <w:pPr>
         <w:bidi/>
         <w:ind w:firstLine="720"/>
-        <w:rPr>
-          <w:rFonts w:cs="B Nazanin"/>
-          <w:sz w:val="28"/>
-          <w:szCs w:val="28"/>
-          <w:rtl/>
+        <w:jc w:val="both"/>
+        <w:rPr>
+          <w:rFonts w:cs="B Nazanin"/>
+          <w:sz w:val="28"/>
+          <w:szCs w:val="28"/>
           <w:lang w:bidi="fa-IR"/>
         </w:rPr>
       </w:pPr>
@@ -4780,18 +4209,7 @@
           <w:rtl/>
           <w:lang w:bidi="fa-IR"/>
         </w:rPr>
-        <w:t xml:space="preserve"> از </w:t>
-      </w:r>
-      <w:proofErr w:type="spellStart"/>
-      <w:r>
-        <w:rPr>
-          <w:rFonts w:cs="B Nazanin"/>
-          <w:sz w:val="28"/>
-          <w:szCs w:val="28"/>
-          <w:rtl/>
-          <w:lang w:bidi="fa-IR"/>
-        </w:rPr>
-        <w:t>آردو</w:t>
+        <w:t xml:space="preserve"> از آردو</w:t>
       </w:r>
       <w:r>
         <w:rPr>
@@ -4813,7 +4231,6 @@
         </w:rPr>
         <w:t>نو</w:t>
       </w:r>
-      <w:proofErr w:type="spellEnd"/>
       <w:r>
         <w:rPr>
           <w:rFonts w:cs="B Nazanin"/>
@@ -4831,20 +4248,8 @@
           <w:rtl/>
           <w:lang w:bidi="fa-IR"/>
         </w:rPr>
-        <w:t xml:space="preserve">و </w:t>
-      </w:r>
-      <w:proofErr w:type="spellStart"/>
-      <w:r>
-        <w:rPr>
-          <w:rFonts w:cs="B Nazanin"/>
-          <w:sz w:val="28"/>
-          <w:szCs w:val="28"/>
-          <w:rtl/>
-          <w:lang w:bidi="fa-IR"/>
-        </w:rPr>
-        <w:t>ماژول</w:t>
-      </w:r>
-      <w:proofErr w:type="spellEnd"/>
+        <w:t>و ماژول</w:t>
+      </w:r>
       <w:r>
         <w:rPr>
           <w:rFonts w:cs="B Nazanin"/>
@@ -4932,18 +4337,7 @@
           <w:rtl/>
           <w:lang w:bidi="fa-IR"/>
         </w:rPr>
-        <w:t xml:space="preserve"> صورت است که </w:t>
-      </w:r>
-      <w:proofErr w:type="spellStart"/>
-      <w:r>
-        <w:rPr>
-          <w:rFonts w:cs="B Nazanin"/>
-          <w:sz w:val="28"/>
-          <w:szCs w:val="28"/>
-          <w:rtl/>
-          <w:lang w:bidi="fa-IR"/>
-        </w:rPr>
-        <w:t>پ</w:t>
+        <w:t xml:space="preserve"> صورت است که پ</w:t>
       </w:r>
       <w:r>
         <w:rPr>
@@ -4975,7 +4369,6 @@
         </w:rPr>
         <w:t>ی</w:t>
       </w:r>
-      <w:proofErr w:type="spellEnd"/>
       <w:r>
         <w:rPr>
           <w:rFonts w:cs="B Nazanin"/>
@@ -5004,18 +4397,196 @@
         </w:rPr>
         <w:t xml:space="preserve"> DIO </w:t>
       </w:r>
-      <w:proofErr w:type="spellStart"/>
-      <w:r>
-        <w:rPr>
-          <w:rFonts w:cs="B Nazanin"/>
-          <w:sz w:val="28"/>
-          <w:szCs w:val="28"/>
-          <w:rtl/>
-          <w:lang w:bidi="fa-IR"/>
-        </w:rPr>
-        <w:t>ماژول</w:t>
-      </w:r>
-      <w:proofErr w:type="spellEnd"/>
+      <w:r>
+        <w:rPr>
+          <w:rFonts w:cs="B Nazanin"/>
+          <w:sz w:val="28"/>
+          <w:szCs w:val="28"/>
+          <w:rtl/>
+          <w:lang w:bidi="fa-IR"/>
+        </w:rPr>
+        <w:t>ماژول به ترت</w:t>
+      </w:r>
+      <w:r>
+        <w:rPr>
+          <w:rFonts w:cs="B Nazanin" w:hint="cs"/>
+          <w:sz w:val="28"/>
+          <w:szCs w:val="28"/>
+          <w:rtl/>
+          <w:lang w:bidi="fa-IR"/>
+        </w:rPr>
+        <w:t>ی</w:t>
+      </w:r>
+      <w:r>
+        <w:rPr>
+          <w:rFonts w:cs="B Nazanin" w:hint="eastAsia"/>
+          <w:sz w:val="28"/>
+          <w:szCs w:val="28"/>
+          <w:rtl/>
+          <w:lang w:bidi="fa-IR"/>
+        </w:rPr>
+        <w:t>ب</w:t>
+      </w:r>
+      <w:r>
+        <w:rPr>
+          <w:rFonts w:cs="B Nazanin"/>
+          <w:sz w:val="28"/>
+          <w:szCs w:val="28"/>
+          <w:rtl/>
+          <w:lang w:bidi="fa-IR"/>
+        </w:rPr>
+        <w:t xml:space="preserve"> به پ</w:t>
+      </w:r>
+      <w:r>
+        <w:rPr>
+          <w:rFonts w:cs="B Nazanin" w:hint="cs"/>
+          <w:sz w:val="28"/>
+          <w:szCs w:val="28"/>
+          <w:rtl/>
+          <w:lang w:bidi="fa-IR"/>
+        </w:rPr>
+        <w:t>ی</w:t>
+      </w:r>
+      <w:r>
+        <w:rPr>
+          <w:rFonts w:cs="B Nazanin" w:hint="eastAsia"/>
+          <w:sz w:val="28"/>
+          <w:szCs w:val="28"/>
+          <w:rtl/>
+          <w:lang w:bidi="fa-IR"/>
+        </w:rPr>
+        <w:t>ن‌ها</w:t>
+      </w:r>
+      <w:r>
+        <w:rPr>
+          <w:rFonts w:cs="B Nazanin" w:hint="cs"/>
+          <w:sz w:val="28"/>
+          <w:szCs w:val="28"/>
+          <w:rtl/>
+          <w:lang w:bidi="fa-IR"/>
+        </w:rPr>
+        <w:t>ی</w:t>
+      </w:r>
+      <w:r>
+        <w:rPr>
+          <w:rFonts w:cs="B Nazanin"/>
+          <w:sz w:val="28"/>
+          <w:szCs w:val="28"/>
+          <w:rtl/>
+          <w:lang w:bidi="fa-IR"/>
+        </w:rPr>
+        <w:t xml:space="preserve"> 8 و 9 آردو</w:t>
+      </w:r>
+      <w:r>
+        <w:rPr>
+          <w:rFonts w:cs="B Nazanin" w:hint="cs"/>
+          <w:sz w:val="28"/>
+          <w:szCs w:val="28"/>
+          <w:rtl/>
+          <w:lang w:bidi="fa-IR"/>
+        </w:rPr>
+        <w:t>ی</w:t>
+      </w:r>
+      <w:r>
+        <w:rPr>
+          <w:rFonts w:cs="B Nazanin" w:hint="eastAsia"/>
+          <w:sz w:val="28"/>
+          <w:szCs w:val="28"/>
+          <w:rtl/>
+          <w:lang w:bidi="fa-IR"/>
+        </w:rPr>
+        <w:t>نو</w:t>
+      </w:r>
+      <w:r>
+        <w:rPr>
+          <w:rFonts w:cs="B Nazanin" w:hint="cs"/>
+          <w:sz w:val="28"/>
+          <w:szCs w:val="28"/>
+          <w:rtl/>
+          <w:lang w:bidi="fa-IR"/>
+        </w:rPr>
+        <w:t>،</w:t>
+      </w:r>
+      <w:r>
+        <w:rPr>
+          <w:rFonts w:cs="B Nazanin"/>
+          <w:sz w:val="28"/>
+          <w:szCs w:val="28"/>
+          <w:rtl/>
+          <w:lang w:bidi="fa-IR"/>
+        </w:rPr>
+        <w:t xml:space="preserve"> و 6 ب</w:t>
+      </w:r>
+      <w:r>
+        <w:rPr>
+          <w:rFonts w:cs="B Nazanin" w:hint="cs"/>
+          <w:sz w:val="28"/>
+          <w:szCs w:val="28"/>
+          <w:rtl/>
+          <w:lang w:bidi="fa-IR"/>
+        </w:rPr>
+        <w:t>ی</w:t>
+      </w:r>
+      <w:r>
+        <w:rPr>
+          <w:rFonts w:cs="B Nazanin" w:hint="eastAsia"/>
+          <w:sz w:val="28"/>
+          <w:szCs w:val="28"/>
+          <w:rtl/>
+          <w:lang w:bidi="fa-IR"/>
+        </w:rPr>
+        <w:t>ت</w:t>
+      </w:r>
+      <w:r>
+        <w:rPr>
+          <w:rFonts w:cs="B Nazanin"/>
+          <w:sz w:val="28"/>
+          <w:szCs w:val="28"/>
+          <w:rtl/>
+          <w:lang w:bidi="fa-IR"/>
+        </w:rPr>
+        <w:t xml:space="preserve"> خروج</w:t>
+      </w:r>
+      <w:r>
+        <w:rPr>
+          <w:rFonts w:cs="B Nazanin" w:hint="cs"/>
+          <w:sz w:val="28"/>
+          <w:szCs w:val="28"/>
+          <w:rtl/>
+          <w:lang w:bidi="fa-IR"/>
+        </w:rPr>
+        <w:t>ی</w:t>
+      </w:r>
+      <w:r>
+        <w:rPr>
+          <w:rFonts w:cs="B Nazanin"/>
+          <w:sz w:val="28"/>
+          <w:szCs w:val="28"/>
+          <w:rtl/>
+          <w:lang w:bidi="fa-IR"/>
+        </w:rPr>
+        <w:t xml:space="preserve"> ن</w:t>
+      </w:r>
+      <w:r>
+        <w:rPr>
+          <w:rFonts w:cs="B Nazanin" w:hint="cs"/>
+          <w:sz w:val="28"/>
+          <w:szCs w:val="28"/>
+          <w:rtl/>
+          <w:lang w:bidi="fa-IR"/>
+        </w:rPr>
+        <w:t>ی</w:t>
+      </w:r>
+      <w:r>
+        <w:rPr>
+          <w:rFonts w:cs="B Nazanin" w:hint="eastAsia"/>
+          <w:sz w:val="28"/>
+          <w:szCs w:val="28"/>
+          <w:rtl/>
+          <w:lang w:bidi="fa-IR"/>
+        </w:rPr>
+        <w:t>ز</w:t>
+      </w:r>
       <w:r>
         <w:rPr>
           <w:rFonts w:cs="B Nazanin"/>
@@ -5054,18 +4625,7 @@
           <w:rtl/>
           <w:lang w:bidi="fa-IR"/>
         </w:rPr>
-        <w:t xml:space="preserve"> به </w:t>
-      </w:r>
-      <w:proofErr w:type="spellStart"/>
-      <w:r>
-        <w:rPr>
-          <w:rFonts w:cs="B Nazanin"/>
-          <w:sz w:val="28"/>
-          <w:szCs w:val="28"/>
-          <w:rtl/>
-          <w:lang w:bidi="fa-IR"/>
-        </w:rPr>
-        <w:t>پ</w:t>
+        <w:t xml:space="preserve"> از ب</w:t>
       </w:r>
       <w:r>
         <w:rPr>
@@ -5085,6 +4645,56 @@
           <w:rtl/>
           <w:lang w:bidi="fa-IR"/>
         </w:rPr>
+        <w:t>ت</w:t>
+      </w:r>
+      <w:r>
+        <w:rPr>
+          <w:rFonts w:cs="B Nazanin"/>
+          <w:sz w:val="28"/>
+          <w:szCs w:val="28"/>
+          <w:rtl/>
+          <w:lang w:bidi="fa-IR"/>
+        </w:rPr>
+        <w:t xml:space="preserve"> کم‌ارزش به </w:t>
+      </w:r>
+      <w:r>
+        <w:rPr>
+          <w:rFonts w:cs="B Nazanin" w:hint="eastAsia"/>
+          <w:sz w:val="28"/>
+          <w:szCs w:val="28"/>
+          <w:rtl/>
+          <w:lang w:bidi="fa-IR"/>
+        </w:rPr>
+        <w:t>پرارزش</w:t>
+      </w:r>
+      <w:r>
+        <w:rPr>
+          <w:rFonts w:cs="B Nazanin"/>
+          <w:sz w:val="28"/>
+          <w:szCs w:val="28"/>
+          <w:rtl/>
+          <w:lang w:bidi="fa-IR"/>
+        </w:rPr>
+        <w:t xml:space="preserve"> به پ</w:t>
+      </w:r>
+      <w:r>
+        <w:rPr>
+          <w:rFonts w:cs="B Nazanin" w:hint="cs"/>
+          <w:sz w:val="28"/>
+          <w:szCs w:val="28"/>
+          <w:rtl/>
+          <w:lang w:bidi="fa-IR"/>
+        </w:rPr>
+        <w:t>ی</w:t>
+      </w:r>
+      <w:r>
+        <w:rPr>
+          <w:rFonts w:cs="B Nazanin" w:hint="eastAsia"/>
+          <w:sz w:val="28"/>
+          <w:szCs w:val="28"/>
+          <w:rtl/>
+          <w:lang w:bidi="fa-IR"/>
+        </w:rPr>
         <w:t>ن‌ها</w:t>
       </w:r>
       <w:r>
@@ -5097,27 +4707,55 @@
         </w:rPr>
         <w:t>ی</w:t>
       </w:r>
-      <w:proofErr w:type="spellEnd"/>
-      <w:r>
-        <w:rPr>
-          <w:rFonts w:cs="B Nazanin"/>
-          <w:sz w:val="28"/>
-          <w:szCs w:val="28"/>
-          <w:rtl/>
-          <w:lang w:bidi="fa-IR"/>
-        </w:rPr>
-        <w:t xml:space="preserve"> 8 و 9 </w:t>
-      </w:r>
-      <w:proofErr w:type="spellStart"/>
-      <w:r>
-        <w:rPr>
-          <w:rFonts w:cs="B Nazanin"/>
-          <w:sz w:val="28"/>
-          <w:szCs w:val="28"/>
-          <w:rtl/>
-          <w:lang w:bidi="fa-IR"/>
-        </w:rPr>
-        <w:t>آردو</w:t>
+      <w:r>
+        <w:rPr>
+          <w:rFonts w:cs="B Nazanin"/>
+          <w:sz w:val="28"/>
+          <w:szCs w:val="28"/>
+          <w:rtl/>
+          <w:lang w:bidi="fa-IR"/>
+        </w:rPr>
+        <w:t xml:space="preserve"> 2 تا 7 متصل </w:t>
+      </w:r>
+      <w:r>
+        <w:rPr>
+          <w:rFonts w:cs="B Nazanin" w:hint="cs"/>
+          <w:sz w:val="28"/>
+          <w:szCs w:val="28"/>
+          <w:rtl/>
+          <w:lang w:bidi="fa-IR"/>
+        </w:rPr>
+        <w:t>می‌شوند</w:t>
+      </w:r>
+      <w:r>
+        <w:rPr>
+          <w:rFonts w:cs="B Nazanin" w:hint="cs"/>
+          <w:sz w:val="28"/>
+          <w:szCs w:val="28"/>
+          <w:rtl/>
+          <w:lang w:bidi="fa-IR"/>
+        </w:rPr>
+        <w:t xml:space="preserve">. </w:t>
+      </w:r>
+      <w:r>
+        <w:rPr>
+          <w:rFonts w:cs="B Nazanin" w:hint="eastAsia"/>
+          <w:sz w:val="28"/>
+          <w:szCs w:val="28"/>
+          <w:rtl/>
+          <w:lang w:bidi="fa-IR"/>
+        </w:rPr>
+        <w:t>قطعه</w:t>
+      </w:r>
+      <w:r>
+        <w:rPr>
+          <w:rFonts w:cs="B Nazanin"/>
+          <w:sz w:val="28"/>
+          <w:szCs w:val="28"/>
+          <w:rtl/>
+          <w:lang w:bidi="fa-IR"/>
+        </w:rPr>
+        <w:t xml:space="preserve"> کد استفاده شده ن</w:t>
       </w:r>
       <w:r>
         <w:rPr>
@@ -5137,97 +4775,6 @@
           <w:rtl/>
           <w:lang w:bidi="fa-IR"/>
         </w:rPr>
-        <w:t>نو</w:t>
-      </w:r>
-      <w:proofErr w:type="spellEnd"/>
-      <w:r>
-        <w:rPr>
-          <w:rFonts w:cs="B Nazanin" w:hint="cs"/>
-          <w:sz w:val="28"/>
-          <w:szCs w:val="28"/>
-          <w:rtl/>
-          <w:lang w:bidi="fa-IR"/>
-        </w:rPr>
-        <w:t>،</w:t>
-      </w:r>
-      <w:r>
-        <w:rPr>
-          <w:rFonts w:cs="B Nazanin"/>
-          <w:sz w:val="28"/>
-          <w:szCs w:val="28"/>
-          <w:rtl/>
-          <w:lang w:bidi="fa-IR"/>
-        </w:rPr>
-        <w:t xml:space="preserve"> و 6 ب</w:t>
-      </w:r>
-      <w:r>
-        <w:rPr>
-          <w:rFonts w:cs="B Nazanin" w:hint="cs"/>
-          <w:sz w:val="28"/>
-          <w:szCs w:val="28"/>
-          <w:rtl/>
-          <w:lang w:bidi="fa-IR"/>
-        </w:rPr>
-        <w:t>ی</w:t>
-      </w:r>
-      <w:r>
-        <w:rPr>
-          <w:rFonts w:cs="B Nazanin" w:hint="eastAsia"/>
-          <w:sz w:val="28"/>
-          <w:szCs w:val="28"/>
-          <w:rtl/>
-          <w:lang w:bidi="fa-IR"/>
-        </w:rPr>
-        <w:t>ت</w:t>
-      </w:r>
-      <w:r>
-        <w:rPr>
-          <w:rFonts w:cs="B Nazanin"/>
-          <w:sz w:val="28"/>
-          <w:szCs w:val="28"/>
-          <w:rtl/>
-          <w:lang w:bidi="fa-IR"/>
-        </w:rPr>
-        <w:t xml:space="preserve"> خروج</w:t>
-      </w:r>
-      <w:r>
-        <w:rPr>
-          <w:rFonts w:cs="B Nazanin" w:hint="cs"/>
-          <w:sz w:val="28"/>
-          <w:szCs w:val="28"/>
-          <w:rtl/>
-          <w:lang w:bidi="fa-IR"/>
-        </w:rPr>
-        <w:t>ی</w:t>
-      </w:r>
-      <w:r>
-        <w:rPr>
-          <w:rFonts w:cs="B Nazanin"/>
-          <w:sz w:val="28"/>
-          <w:szCs w:val="28"/>
-          <w:rtl/>
-          <w:lang w:bidi="fa-IR"/>
-        </w:rPr>
-        <w:t xml:space="preserve"> ن</w:t>
-      </w:r>
-      <w:r>
-        <w:rPr>
-          <w:rFonts w:cs="B Nazanin" w:hint="cs"/>
-          <w:sz w:val="28"/>
-          <w:szCs w:val="28"/>
-          <w:rtl/>
-          <w:lang w:bidi="fa-IR"/>
-        </w:rPr>
-        <w:t>ی</w:t>
-      </w:r>
-      <w:r>
-        <w:rPr>
-          <w:rFonts w:cs="B Nazanin" w:hint="eastAsia"/>
-          <w:sz w:val="28"/>
-          <w:szCs w:val="28"/>
-          <w:rtl/>
-          <w:lang w:bidi="fa-IR"/>
-        </w:rPr>
         <w:t>ز</w:t>
       </w:r>
       <w:r>
@@ -5238,246 +4785,8 @@
           <w:rtl/>
           <w:lang w:bidi="fa-IR"/>
         </w:rPr>
-        <w:t xml:space="preserve"> به ترت</w:t>
-      </w:r>
-      <w:r>
-        <w:rPr>
-          <w:rFonts w:cs="B Nazanin" w:hint="cs"/>
-          <w:sz w:val="28"/>
-          <w:szCs w:val="28"/>
-          <w:rtl/>
-          <w:lang w:bidi="fa-IR"/>
-        </w:rPr>
-        <w:t>ی</w:t>
-      </w:r>
-      <w:r>
-        <w:rPr>
-          <w:rFonts w:cs="B Nazanin" w:hint="eastAsia"/>
-          <w:sz w:val="28"/>
-          <w:szCs w:val="28"/>
-          <w:rtl/>
-          <w:lang w:bidi="fa-IR"/>
-        </w:rPr>
-        <w:t>ب</w:t>
-      </w:r>
-      <w:r>
-        <w:rPr>
-          <w:rFonts w:cs="B Nazanin"/>
-          <w:sz w:val="28"/>
-          <w:szCs w:val="28"/>
-          <w:rtl/>
-          <w:lang w:bidi="fa-IR"/>
-        </w:rPr>
-        <w:t xml:space="preserve"> از ب</w:t>
-      </w:r>
-      <w:r>
-        <w:rPr>
-          <w:rFonts w:cs="B Nazanin" w:hint="cs"/>
-          <w:sz w:val="28"/>
-          <w:szCs w:val="28"/>
-          <w:rtl/>
-          <w:lang w:bidi="fa-IR"/>
-        </w:rPr>
-        <w:t>ی</w:t>
-      </w:r>
-      <w:r>
-        <w:rPr>
-          <w:rFonts w:cs="B Nazanin" w:hint="eastAsia"/>
-          <w:sz w:val="28"/>
-          <w:szCs w:val="28"/>
-          <w:rtl/>
-          <w:lang w:bidi="fa-IR"/>
-        </w:rPr>
-        <w:t>ت</w:t>
-      </w:r>
-      <w:r>
-        <w:rPr>
-          <w:rFonts w:cs="B Nazanin"/>
-          <w:sz w:val="28"/>
-          <w:szCs w:val="28"/>
-          <w:rtl/>
-          <w:lang w:bidi="fa-IR"/>
-        </w:rPr>
-        <w:t xml:space="preserve"> </w:t>
-      </w:r>
-      <w:proofErr w:type="spellStart"/>
-      <w:r>
-        <w:rPr>
-          <w:rFonts w:cs="B Nazanin"/>
-          <w:sz w:val="28"/>
-          <w:szCs w:val="28"/>
-          <w:rtl/>
-          <w:lang w:bidi="fa-IR"/>
-        </w:rPr>
-        <w:t>کم‌ارزش</w:t>
-      </w:r>
-      <w:proofErr w:type="spellEnd"/>
-      <w:r>
-        <w:rPr>
-          <w:rFonts w:cs="B Nazanin"/>
-          <w:sz w:val="28"/>
-          <w:szCs w:val="28"/>
-          <w:rtl/>
-          <w:lang w:bidi="fa-IR"/>
-        </w:rPr>
-        <w:t xml:space="preserve"> به </w:t>
-      </w:r>
-      <w:r>
-        <w:rPr>
-          <w:rFonts w:cs="B Nazanin" w:hint="eastAsia"/>
-          <w:sz w:val="28"/>
-          <w:szCs w:val="28"/>
-          <w:rtl/>
-          <w:lang w:bidi="fa-IR"/>
-        </w:rPr>
-        <w:t>پرارزش</w:t>
-      </w:r>
-      <w:r>
-        <w:rPr>
-          <w:rFonts w:cs="B Nazanin"/>
-          <w:sz w:val="28"/>
-          <w:szCs w:val="28"/>
-          <w:rtl/>
-          <w:lang w:bidi="fa-IR"/>
-        </w:rPr>
-        <w:t xml:space="preserve"> به </w:t>
-      </w:r>
-      <w:proofErr w:type="spellStart"/>
-      <w:r>
-        <w:rPr>
-          <w:rFonts w:cs="B Nazanin"/>
-          <w:sz w:val="28"/>
-          <w:szCs w:val="28"/>
-          <w:rtl/>
-          <w:lang w:bidi="fa-IR"/>
-        </w:rPr>
-        <w:t>پ</w:t>
-      </w:r>
-      <w:r>
-        <w:rPr>
-          <w:rFonts w:cs="B Nazanin" w:hint="cs"/>
-          <w:sz w:val="28"/>
-          <w:szCs w:val="28"/>
-          <w:rtl/>
-          <w:lang w:bidi="fa-IR"/>
-        </w:rPr>
-        <w:t>ی</w:t>
-      </w:r>
-      <w:r>
-        <w:rPr>
-          <w:rFonts w:cs="B Nazanin" w:hint="eastAsia"/>
-          <w:sz w:val="28"/>
-          <w:szCs w:val="28"/>
-          <w:rtl/>
-          <w:lang w:bidi="fa-IR"/>
-        </w:rPr>
-        <w:t>ن‌ها</w:t>
-      </w:r>
-      <w:r>
-        <w:rPr>
-          <w:rFonts w:cs="B Nazanin" w:hint="cs"/>
-          <w:sz w:val="28"/>
-          <w:szCs w:val="28"/>
-          <w:rtl/>
-          <w:lang w:bidi="fa-IR"/>
-        </w:rPr>
-        <w:t>ی</w:t>
-      </w:r>
-      <w:proofErr w:type="spellEnd"/>
-      <w:r>
-        <w:rPr>
-          <w:rFonts w:cs="B Nazanin"/>
-          <w:sz w:val="28"/>
-          <w:szCs w:val="28"/>
-          <w:rtl/>
-          <w:lang w:bidi="fa-IR"/>
-        </w:rPr>
-        <w:t xml:space="preserve"> 2 تا 7 متصل </w:t>
-      </w:r>
-      <w:proofErr w:type="spellStart"/>
-      <w:r>
-        <w:rPr>
-          <w:rFonts w:cs="B Nazanin" w:hint="cs"/>
-          <w:sz w:val="28"/>
-          <w:szCs w:val="28"/>
-          <w:rtl/>
-          <w:lang w:bidi="fa-IR"/>
-        </w:rPr>
-        <w:t>می‌شوند</w:t>
-      </w:r>
-      <w:proofErr w:type="spellEnd"/>
-      <w:r>
-        <w:rPr>
-          <w:rFonts w:cs="B Nazanin" w:hint="cs"/>
-          <w:sz w:val="28"/>
-          <w:szCs w:val="28"/>
-          <w:rtl/>
-          <w:lang w:bidi="fa-IR"/>
-        </w:rPr>
-        <w:t xml:space="preserve">. </w:t>
-      </w:r>
-      <w:r>
-        <w:rPr>
-          <w:rFonts w:cs="B Nazanin" w:hint="eastAsia"/>
-          <w:sz w:val="28"/>
-          <w:szCs w:val="28"/>
-          <w:rtl/>
-          <w:lang w:bidi="fa-IR"/>
-        </w:rPr>
-        <w:t>قطعه</w:t>
-      </w:r>
-      <w:r>
-        <w:rPr>
-          <w:rFonts w:cs="B Nazanin"/>
-          <w:sz w:val="28"/>
-          <w:szCs w:val="28"/>
-          <w:rtl/>
-          <w:lang w:bidi="fa-IR"/>
-        </w:rPr>
-        <w:t xml:space="preserve"> کد استفاده شده ن</w:t>
-      </w:r>
-      <w:r>
-        <w:rPr>
-          <w:rFonts w:cs="B Nazanin" w:hint="cs"/>
-          <w:sz w:val="28"/>
-          <w:szCs w:val="28"/>
-          <w:rtl/>
-          <w:lang w:bidi="fa-IR"/>
-        </w:rPr>
-        <w:t>ی</w:t>
-      </w:r>
-      <w:r>
-        <w:rPr>
-          <w:rFonts w:cs="B Nazanin" w:hint="eastAsia"/>
-          <w:sz w:val="28"/>
-          <w:szCs w:val="28"/>
-          <w:rtl/>
-          <w:lang w:bidi="fa-IR"/>
-        </w:rPr>
-        <w:t>ز</w:t>
-      </w:r>
-      <w:r>
-        <w:rPr>
-          <w:rFonts w:cs="B Nazanin"/>
-          <w:sz w:val="28"/>
-          <w:szCs w:val="28"/>
-          <w:rtl/>
-          <w:lang w:bidi="fa-IR"/>
-        </w:rPr>
-        <w:t xml:space="preserve"> در ادامه </w:t>
-      </w:r>
-      <w:proofErr w:type="spellStart"/>
-      <w:r>
-        <w:rPr>
-          <w:rFonts w:cs="B Nazanin"/>
-          <w:sz w:val="28"/>
-          <w:szCs w:val="28"/>
-          <w:rtl/>
-          <w:lang w:bidi="fa-IR"/>
-        </w:rPr>
-        <w:t>آمده‌است</w:t>
-      </w:r>
-      <w:proofErr w:type="spellEnd"/>
+        <w:t xml:space="preserve"> در ادامه آمده‌است</w:t>
+      </w:r>
       <w:r>
         <w:rPr>
           <w:rFonts w:cs="B Nazanin"/>
@@ -5487,58 +4796,6 @@
         </w:rPr>
         <w:t>:</w:t>
       </w:r>
-    </w:p>
-    <w:p>
-      <w:pPr>
-        <w:bidi/>
-        <w:ind w:firstLine="720"/>
-        <w:rPr>
-          <w:rFonts w:cs="B Nazanin"/>
-          <w:sz w:val="28"/>
-          <w:szCs w:val="28"/>
-          <w:rtl/>
-          <w:lang w:bidi="fa-IR"/>
-        </w:rPr>
-      </w:pPr>
-    </w:p>
-    <w:p>
-      <w:pPr>
-        <w:bidi/>
-        <w:ind w:firstLine="720"/>
-        <w:rPr>
-          <w:rFonts w:cs="B Nazanin"/>
-          <w:sz w:val="28"/>
-          <w:szCs w:val="28"/>
-          <w:rtl/>
-          <w:lang w:bidi="fa-IR"/>
-        </w:rPr>
-      </w:pPr>
-    </w:p>
-    <w:p>
-      <w:pPr>
-        <w:bidi/>
-        <w:ind w:firstLine="720"/>
-        <w:rPr>
-          <w:rFonts w:cs="B Nazanin"/>
-          <w:sz w:val="28"/>
-          <w:szCs w:val="28"/>
-          <w:rtl/>
-          <w:lang w:bidi="fa-IR"/>
-        </w:rPr>
-      </w:pPr>
-    </w:p>
-    <w:p>
-      <w:pPr>
-        <w:bidi/>
-        <w:ind w:firstLine="720"/>
-        <w:rPr>
-          <w:rFonts w:cs="B Nazanin"/>
-          <w:sz w:val="28"/>
-          <w:szCs w:val="28"/>
-          <w:rtl/>
-          <w:lang w:bidi="fa-IR"/>
-        </w:rPr>
-      </w:pPr>
     </w:p>
     <w:p>
       <w:pPr>
@@ -5557,9 +4814,9 @@
           <w:lang w:val="fa-IR" w:bidi="fa-IR"/>
         </w:rPr>
         <w:drawing>
-          <wp:inline distT="0" distB="0" distL="0" distR="0" wp14:anchorId="3C58F827" wp14:editId="395B715C">
-            <wp:extent cx="3136769" cy="4106955"/>
-            <wp:effectExtent l="0" t="0" r="6985" b="8255"/>
+          <wp:inline distT="0" distB="0" distL="0" distR="0" wp14:anchorId="3C58F827" wp14:editId="367C14F7">
+            <wp:extent cx="2752826" cy="3604260"/>
+            <wp:effectExtent l="0" t="0" r="9525" b="0"/>
             <wp:docPr id="942668237" name="Picture 4"/>
             <wp:cNvGraphicFramePr>
               <a:graphicFrameLocks xmlns:a="http://schemas.openxmlformats.org/drawingml/2006/main" noChangeAspect="1"/>
@@ -5586,7 +4843,7 @@
                   <pic:spPr>
                     <a:xfrm>
                       <a:off x="0" y="0"/>
-                      <a:ext cx="3148284" cy="4122031"/>
+                      <a:ext cx="2768421" cy="3624678"/>
                     </a:xfrm>
                     <a:prstGeom prst="rect">
                       <a:avLst/>
@@ -5672,18 +4929,8 @@
           <w:rtl/>
           <w:lang w:bidi="fa-IR"/>
         </w:rPr>
-        <w:t xml:space="preserve"> کد استفاده شده </w:t>
-      </w:r>
-      <w:proofErr w:type="spellStart"/>
-      <w:r>
-        <w:rPr>
-          <w:rFonts w:hint="cs"/>
-          <w:rtl/>
-          <w:lang w:bidi="fa-IR"/>
-        </w:rPr>
-        <w:t>درآردوینو</w:t>
-      </w:r>
-      <w:proofErr w:type="spellEnd"/>
+        <w:t xml:space="preserve"> کد استفاده شده درآردوینو</w:t>
+      </w:r>
     </w:p>
     <w:p>
       <w:pPr>
@@ -5702,9 +4949,9 @@
           <w:lang w:val="fa-IR" w:bidi="fa-IR"/>
         </w:rPr>
         <w:drawing>
-          <wp:inline distT="0" distB="0" distL="0" distR="0" wp14:anchorId="6DD1FAD0" wp14:editId="3D41B997">
-            <wp:extent cx="2789187" cy="2809963"/>
-            <wp:effectExtent l="0" t="0" r="0" b="0"/>
+          <wp:inline distT="0" distB="0" distL="0" distR="0" wp14:anchorId="6DD1FAD0" wp14:editId="67D6CCCF">
+            <wp:extent cx="2313940" cy="2033996"/>
+            <wp:effectExtent l="0" t="0" r="0" b="4445"/>
             <wp:docPr id="897548909" name="Picture 5"/>
             <wp:cNvGraphicFramePr>
               <a:graphicFrameLocks xmlns:a="http://schemas.openxmlformats.org/drawingml/2006/main" noChangeAspect="1"/>
@@ -5724,13 +4971,13 @@
                         </a:ext>
                       </a:extLst>
                     </a:blip>
-                    <a:srcRect t="2831" r="3549" b="-1"/>
+                    <a:srcRect t="15218" r="3549" b="-1"/>
                     <a:stretch/>
                   </pic:blipFill>
                   <pic:spPr bwMode="auto">
                     <a:xfrm>
                       <a:off x="0" y="0"/>
-                      <a:ext cx="2796425" cy="2817255"/>
+                      <a:ext cx="2326189" cy="2044763"/>
                     </a:xfrm>
                     <a:prstGeom prst="rect">
                       <a:avLst/>
@@ -5757,7 +5004,7 @@
         <w:bidi/>
         <w:jc w:val="center"/>
         <w:rPr>
-          <w:rFonts w:cs="B Nazanin" w:hint="cs"/>
+          <w:rFonts w:cs="B Nazanin"/>
           <w:sz w:val="28"/>
           <w:szCs w:val="28"/>
           <w:rtl/>
@@ -5822,34 +5069,14 @@
       <w:r>
         <w:t xml:space="preserve"> </w:t>
       </w:r>
-      <w:proofErr w:type="spellStart"/>
       <w:r>
         <w:rPr>
           <w:rFonts w:hint="cs"/>
           <w:rtl/>
           <w:lang w:bidi="fa-IR"/>
         </w:rPr>
-        <w:t>ماژول</w:t>
-      </w:r>
-      <w:proofErr w:type="spellEnd"/>
-      <w:r>
-        <w:rPr>
-          <w:rFonts w:hint="cs"/>
-          <w:rtl/>
-          <w:lang w:bidi="fa-IR"/>
-        </w:rPr>
-        <w:t xml:space="preserve"> استفاده شده برای نمایش خروجی </w:t>
-      </w:r>
-      <w:proofErr w:type="spellStart"/>
-      <w:r>
-        <w:rPr>
-          <w:rFonts w:hint="cs"/>
-          <w:rtl/>
-          <w:lang w:bidi="fa-IR"/>
-        </w:rPr>
-        <w:t>دهدهی</w:t>
-      </w:r>
-      <w:proofErr w:type="spellEnd"/>
+        <w:t>ماژول استفاده شده برای نمایش خروجی دهدهی</w:t>
+      </w:r>
     </w:p>
     <w:sectPr>
       <w:headerReference w:type="default" r:id="rId17"/>

</xml_diff>